<commit_message>
made another change in home page
</commit_message>
<xml_diff>
--- a/Style guide Arunava Das.docx
+++ b/Style guide Arunava Das.docx
@@ -114,6 +114,7 @@
           <w:lang w:val="en-AU"/>
         </w:rPr>
       </w:pPr>
+      <w:bookmarkStart w:id="0" w:name="_GoBack"/>
       <w:proofErr w:type="spellStart"/>
       <w:r>
         <w:rPr>
@@ -157,6 +158,7 @@
       </w:r>
       <w:proofErr w:type="spellEnd"/>
     </w:p>
+    <w:bookmarkEnd w:id="0"/>
     <w:p>
       <w:pPr>
         <w:rPr>
@@ -216,6 +218,12 @@
         </w:rPr>
         <w:t>How many colours: four colours</w:t>
       </w:r>
+      <w:r>
+        <w:rPr>
+          <w:lang w:val="en-AU"/>
+        </w:rPr>
+        <w:t xml:space="preserve"> – black, white, blue, and green</w:t>
+      </w:r>
     </w:p>
     <w:p>
       <w:pPr>
@@ -236,312 +244,13 @@
         </w:rPr>
         <w:t>Fonts: Sans Serif</w:t>
       </w:r>
-      <w:bookmarkStart w:id="0" w:name="_GoBack"/>
-      <w:bookmarkEnd w:id="0"/>
-    </w:p>
-    <w:p>
-      <w:pPr>
-        <w:rPr>
-          <w:lang w:val="en-AU"/>
-        </w:rPr>
-      </w:pPr>
-    </w:p>
-    <w:p>
-      <w:pPr>
-        <w:rPr>
-          <w:lang w:val="en-AU"/>
-        </w:rPr>
-      </w:pPr>
-      <w:r>
-        <w:rPr>
-          <w:lang w:val="en-AU"/>
-        </w:rPr>
-        <w:t xml:space="preserve">&lt;script </w:t>
-      </w:r>
-      <w:proofErr w:type="spellStart"/>
-      <w:r>
-        <w:rPr>
-          <w:lang w:val="en-AU"/>
-        </w:rPr>
-        <w:t>src</w:t>
-      </w:r>
-      <w:proofErr w:type="spellEnd"/>
-      <w:r>
-        <w:rPr>
-          <w:lang w:val="en-AU"/>
-        </w:rPr>
-        <w:t>="//platform.linkedin.com/in.js" type="text/</w:t>
-      </w:r>
-      <w:proofErr w:type="spellStart"/>
-      <w:r>
-        <w:rPr>
-          <w:lang w:val="en-AU"/>
-        </w:rPr>
-        <w:t>javascript</w:t>
-      </w:r>
-      <w:proofErr w:type="spellEnd"/>
-      <w:r>
-        <w:rPr>
-          <w:lang w:val="en-AU"/>
-        </w:rPr>
-        <w:t>"&gt;&lt;/script&gt;</w:t>
-      </w:r>
-    </w:p>
-    <w:p>
-      <w:pPr>
-        <w:rPr>
-          <w:lang w:val="en-AU"/>
-        </w:rPr>
-      </w:pPr>
-      <w:r>
-        <w:rPr>
-          <w:lang w:val="en-AU"/>
-        </w:rPr>
-        <w:t>&lt;script type="IN/</w:t>
-      </w:r>
-      <w:proofErr w:type="spellStart"/>
-      <w:r>
-        <w:rPr>
-          <w:lang w:val="en-AU"/>
-        </w:rPr>
-        <w:t>MemberProfile</w:t>
-      </w:r>
-      <w:proofErr w:type="spellEnd"/>
-      <w:r>
-        <w:rPr>
-          <w:lang w:val="en-AU"/>
-        </w:rPr>
-        <w:t>" data-id="https://www.linkedin.com/in/arunavainsydney" data-format="hover"&gt;&lt;/script&gt;</w:t>
-      </w:r>
-    </w:p>
-    <w:p>
-      <w:pPr>
-        <w:rPr>
-          <w:lang w:val="en-AU"/>
-        </w:rPr>
-      </w:pPr>
-    </w:p>
-    <w:p>
-      <w:pPr>
-        <w:rPr>
-          <w:lang w:val="en-AU"/>
-        </w:rPr>
-      </w:pPr>
-      <w:r>
-        <w:rPr>
-          <w:lang w:val="en-AU"/>
-        </w:rPr>
-        <w:t xml:space="preserve">&lt;a </w:t>
-      </w:r>
-      <w:proofErr w:type="spellStart"/>
-      <w:r>
-        <w:rPr>
-          <w:lang w:val="en-AU"/>
-        </w:rPr>
-        <w:t>href</w:t>
-      </w:r>
-      <w:proofErr w:type="spellEnd"/>
-      <w:r>
-        <w:rPr>
-          <w:lang w:val="en-AU"/>
-        </w:rPr>
-        <w:t>="https://twitter.com/roarkshrug" class="twitter-follow-button" data-show-count="false" data-show-screen-name="false"&gt;Follow @</w:t>
-      </w:r>
-      <w:proofErr w:type="spellStart"/>
-      <w:r>
-        <w:rPr>
-          <w:lang w:val="en-AU"/>
-        </w:rPr>
-        <w:t>roarkshrug</w:t>
-      </w:r>
-      <w:proofErr w:type="spellEnd"/>
-      <w:r>
-        <w:rPr>
-          <w:lang w:val="en-AU"/>
-        </w:rPr>
-        <w:t>&lt;/a&gt;</w:t>
-      </w:r>
-    </w:p>
-    <w:p>
-      <w:pPr>
-        <w:rPr>
-          <w:lang w:val="en-AU"/>
-        </w:rPr>
-      </w:pPr>
-      <w:r>
-        <w:rPr>
-          <w:lang w:val="en-AU"/>
-        </w:rPr>
-        <w:t>&lt;script</w:t>
-      </w:r>
-      <w:proofErr w:type="gramStart"/>
-      <w:r>
-        <w:rPr>
-          <w:lang w:val="en-AU"/>
-        </w:rPr>
-        <w:t>&gt;!function</w:t>
-      </w:r>
-      <w:proofErr w:type="gramEnd"/>
-      <w:r>
-        <w:rPr>
-          <w:lang w:val="en-AU"/>
-        </w:rPr>
-        <w:t>(</w:t>
-      </w:r>
-      <w:proofErr w:type="spellStart"/>
-      <w:r>
-        <w:rPr>
-          <w:lang w:val="en-AU"/>
-        </w:rPr>
-        <w:t>d,s,id</w:t>
-      </w:r>
-      <w:proofErr w:type="spellEnd"/>
-      <w:r>
-        <w:rPr>
-          <w:lang w:val="en-AU"/>
-        </w:rPr>
-        <w:t>){</w:t>
-      </w:r>
-      <w:proofErr w:type="spellStart"/>
-      <w:r>
-        <w:rPr>
-          <w:lang w:val="en-AU"/>
-        </w:rPr>
-        <w:t>var</w:t>
-      </w:r>
-      <w:proofErr w:type="spellEnd"/>
-      <w:r>
-        <w:rPr>
-          <w:lang w:val="en-AU"/>
-        </w:rPr>
-        <w:t xml:space="preserve"> </w:t>
-      </w:r>
-      <w:proofErr w:type="spellStart"/>
-      <w:r>
-        <w:rPr>
-          <w:lang w:val="en-AU"/>
-        </w:rPr>
-        <w:t>js,fjs</w:t>
-      </w:r>
-      <w:proofErr w:type="spellEnd"/>
-      <w:r>
-        <w:rPr>
-          <w:lang w:val="en-AU"/>
-        </w:rPr>
-        <w:t>=</w:t>
-      </w:r>
-      <w:proofErr w:type="spellStart"/>
-      <w:r>
-        <w:rPr>
-          <w:lang w:val="en-AU"/>
-        </w:rPr>
-        <w:t>d.getElementsByTagName</w:t>
-      </w:r>
-      <w:proofErr w:type="spellEnd"/>
-      <w:r>
-        <w:rPr>
-          <w:lang w:val="en-AU"/>
-        </w:rPr>
-        <w:t>(s)[0],p=/^http:/.test(</w:t>
-      </w:r>
-      <w:proofErr w:type="spellStart"/>
-      <w:r>
-        <w:rPr>
-          <w:lang w:val="en-AU"/>
-        </w:rPr>
-        <w:t>d.location</w:t>
-      </w:r>
-      <w:proofErr w:type="spellEnd"/>
-      <w:r>
-        <w:rPr>
-          <w:lang w:val="en-AU"/>
-        </w:rPr>
-        <w:t>)?'</w:t>
-      </w:r>
-      <w:proofErr w:type="spellStart"/>
-      <w:r>
-        <w:rPr>
-          <w:lang w:val="en-AU"/>
-        </w:rPr>
-        <w:t>http':'https';if</w:t>
-      </w:r>
-      <w:proofErr w:type="spellEnd"/>
-      <w:r>
-        <w:rPr>
-          <w:lang w:val="en-AU"/>
-        </w:rPr>
-        <w:t>(!</w:t>
-      </w:r>
-      <w:proofErr w:type="spellStart"/>
-      <w:r>
-        <w:rPr>
-          <w:lang w:val="en-AU"/>
-        </w:rPr>
-        <w:t>d.getElementById</w:t>
-      </w:r>
-      <w:proofErr w:type="spellEnd"/>
-      <w:r>
-        <w:rPr>
-          <w:lang w:val="en-AU"/>
-        </w:rPr>
-        <w:t>(id)){</w:t>
-      </w:r>
-      <w:proofErr w:type="spellStart"/>
-      <w:r>
-        <w:rPr>
-          <w:lang w:val="en-AU"/>
-        </w:rPr>
-        <w:t>js</w:t>
-      </w:r>
-      <w:proofErr w:type="spellEnd"/>
-      <w:r>
-        <w:rPr>
-          <w:lang w:val="en-AU"/>
-        </w:rPr>
-        <w:t>=</w:t>
-      </w:r>
-      <w:proofErr w:type="spellStart"/>
-      <w:r>
-        <w:rPr>
-          <w:lang w:val="en-AU"/>
-        </w:rPr>
-        <w:t>d.createElement</w:t>
-      </w:r>
-      <w:proofErr w:type="spellEnd"/>
-      <w:r>
-        <w:rPr>
-          <w:lang w:val="en-AU"/>
-        </w:rPr>
-        <w:t>(s);js.id=id;js.src=p+'://platform.twitter.com/widgets.js';fjs.parentNode.insertBefore(</w:t>
-      </w:r>
-      <w:proofErr w:type="spellStart"/>
-      <w:r>
-        <w:rPr>
-          <w:lang w:val="en-AU"/>
-        </w:rPr>
-        <w:t>js,fjs</w:t>
-      </w:r>
-      <w:proofErr w:type="spellEnd"/>
-      <w:r>
-        <w:rPr>
-          <w:lang w:val="en-AU"/>
-        </w:rPr>
-        <w:t>);}}(document, 'script', 'twitter-</w:t>
-      </w:r>
-      <w:proofErr w:type="spellStart"/>
-      <w:r>
-        <w:rPr>
-          <w:lang w:val="en-AU"/>
-        </w:rPr>
-        <w:t>wjs</w:t>
-      </w:r>
-      <w:proofErr w:type="spellEnd"/>
-      <w:r>
-        <w:rPr>
-          <w:lang w:val="en-AU"/>
-        </w:rPr>
-        <w:t>');&lt;/script&gt;</w:t>
-      </w:r>
+    </w:p>
+    <w:p>
+      <w:pPr>
+        <w:rPr>
+          <w:lang w:val="en-AU"/>
+        </w:rPr>
+      </w:pPr>
     </w:p>
     <w:p>
       <w:pPr>

</xml_diff>